<commit_message>
feat(data): OSM shop data clean
</commit_message>
<xml_diff>
--- a/ml_pipeline/data_evaluation/osm_places/OSM Shop Data Quality Plan.docx
+++ b/ml_pipeline/data_evaluation/osm_places/OSM Shop Data Quality Plan.docx
@@ -141,7 +141,13 @@
           </w:tcPr>
           <w:p>
             <w:r>
-              <w:t>Change to “no”</w:t>
+              <w:t>Change to “</w:t>
+            </w:r>
+            <w:r>
+              <w:t>unknown</w:t>
+            </w:r>
+            <w:r>
+              <w:t>”</w:t>
             </w:r>
           </w:p>
         </w:tc>
@@ -153,7 +159,7 @@
           </w:tcPr>
           <w:p>
             <w:r>
-              <w:t>Wheelchair</w:t>
+              <w:t>Outdoor seating</w:t>
             </w:r>
           </w:p>
         </w:tc>
@@ -162,8 +168,13 @@
             <w:tcW w:w="3005" w:type="dxa"/>
           </w:tcPr>
           <w:p>
-            <w:r>
-              <w:t>“designated” and “dedicated” values</w:t>
+            <w:proofErr w:type="spellStart"/>
+            <w:r>
+              <w:t>NaN</w:t>
+            </w:r>
+            <w:proofErr w:type="spellEnd"/>
+            <w:r>
+              <w:t xml:space="preserve"> values</w:t>
             </w:r>
           </w:p>
         </w:tc>
@@ -173,7 +184,13 @@
           </w:tcPr>
           <w:p>
             <w:r>
-              <w:t>Change to “yes”</w:t>
+              <w:t>Change to “</w:t>
+            </w:r>
+            <w:r>
+              <w:t>unknown</w:t>
+            </w:r>
+            <w:r>
+              <w:t>”</w:t>
             </w:r>
           </w:p>
         </w:tc>
@@ -194,13 +211,8 @@
             <w:tcW w:w="3005" w:type="dxa"/>
           </w:tcPr>
           <w:p>
-            <w:proofErr w:type="spellStart"/>
-            <w:r>
-              <w:t>NaN</w:t>
-            </w:r>
-            <w:proofErr w:type="spellEnd"/>
-            <w:r>
-              <w:t xml:space="preserve"> values</w:t>
+            <w:r>
+              <w:t>All non “no” values</w:t>
             </w:r>
           </w:p>
         </w:tc>
@@ -210,7 +222,7 @@
           </w:tcPr>
           <w:p>
             <w:r>
-              <w:t>Change to “no”</w:t>
+              <w:t>Change to “yes”</w:t>
             </w:r>
           </w:p>
         </w:tc>
@@ -222,7 +234,7 @@
           </w:tcPr>
           <w:p>
             <w:r>
-              <w:t>Outdoor seating</w:t>
+              <w:t>coffee</w:t>
             </w:r>
           </w:p>
         </w:tc>
@@ -231,8 +243,13 @@
             <w:tcW w:w="3005" w:type="dxa"/>
           </w:tcPr>
           <w:p>
-            <w:r>
-              <w:t>All non “no” values</w:t>
+            <w:proofErr w:type="spellStart"/>
+            <w:r>
+              <w:t>NaN</w:t>
+            </w:r>
+            <w:proofErr w:type="spellEnd"/>
+            <w:r>
+              <w:t xml:space="preserve"> values</w:t>
             </w:r>
           </w:p>
         </w:tc>
@@ -242,7 +259,7 @@
           </w:tcPr>
           <w:p>
             <w:r>
-              <w:t>Change to “yes”</w:t>
+              <w:t>Change to “unknown”</w:t>
             </w:r>
           </w:p>
         </w:tc>

</xml_diff>